<commit_message>
inserted pics for problem solution at solution-document
</commit_message>
<xml_diff>
--- a/Inverted_Exam_Lösung.docx
+++ b/Inverted_Exam_Lösung.docx
@@ -161,7 +161,16 @@
           <w:rFonts w:ascii="Times New Roman" w:hAnsi="Times New Roman" w:cs="Times New Roman"/>
           <w:sz w:val="24"/>
         </w:rPr>
-        <w:t>CustomerDAO</w:t>
+        <w:t>Cu</w:t>
+      </w:r>
+      <w:bookmarkStart w:id="0" w:name="_GoBack"/>
+      <w:bookmarkEnd w:id="0"/>
+      <w:r>
+        <w:rPr>
+          <w:rFonts w:ascii="Times New Roman" w:hAnsi="Times New Roman" w:cs="Times New Roman"/>
+          <w:sz w:val="24"/>
+        </w:rPr>
+        <w:t>stomerDAO</w:t>
       </w:r>
       <w:proofErr w:type="spellEnd"/>
       <w:r>
@@ -205,8 +214,110 @@
           <w:sz w:val="24"/>
         </w:rPr>
       </w:pPr>
-      <w:bookmarkStart w:id="0" w:name="_GoBack"/>
-      <w:bookmarkEnd w:id="0"/>
+    </w:p>
+    <w:p>
+      <w:pPr>
+        <w:spacing w:after="0"/>
+        <w:rPr>
+          <w:rFonts w:ascii="Times New Roman" w:hAnsi="Times New Roman" w:cs="Times New Roman"/>
+          <w:b/>
+          <w:sz w:val="24"/>
+        </w:rPr>
+      </w:pPr>
+      <w:r>
+        <w:rPr>
+          <w:rFonts w:ascii="Times New Roman" w:hAnsi="Times New Roman" w:cs="Times New Roman"/>
+          <w:b/>
+          <w:sz w:val="24"/>
+        </w:rPr>
+        <w:t>Problem:</w:t>
+      </w:r>
+    </w:p>
+    <w:p>
+      <w:pPr>
+        <w:spacing w:after="0"/>
+        <w:rPr>
+          <w:rFonts w:ascii="Times New Roman" w:hAnsi="Times New Roman" w:cs="Times New Roman"/>
+          <w:sz w:val="24"/>
+        </w:rPr>
+      </w:pPr>
+    </w:p>
+    <w:p>
+      <w:pPr>
+        <w:spacing w:after="0"/>
+        <w:rPr>
+          <w:rFonts w:ascii="Times New Roman" w:hAnsi="Times New Roman" w:cs="Times New Roman"/>
+          <w:b/>
+          <w:sz w:val="24"/>
+        </w:rPr>
+      </w:pPr>
+      <w:r>
+        <w:rPr>
+          <w:rFonts w:ascii="Times New Roman" w:hAnsi="Times New Roman" w:cs="Times New Roman"/>
+          <w:b/>
+          <w:sz w:val="24"/>
+        </w:rPr>
+        <w:t>Lösung:</w:t>
+      </w:r>
+    </w:p>
+    <w:p>
+      <w:pPr>
+        <w:spacing w:after="0"/>
+        <w:rPr>
+          <w:rFonts w:ascii="Times New Roman" w:hAnsi="Times New Roman" w:cs="Times New Roman"/>
+          <w:sz w:val="24"/>
+        </w:rPr>
+      </w:pPr>
+      <w:r>
+        <w:rPr>
+          <w:noProof/>
+          <w:lang w:eastAsia="de-AT"/>
+        </w:rPr>
+        <w:drawing>
+          <wp:inline distT="0" distB="0" distL="0" distR="0" wp14:anchorId="4AD14FE2" wp14:editId="5AF26B04">
+            <wp:extent cx="4657725" cy="3819525"/>
+            <wp:effectExtent l="0" t="0" r="9525" b="9525"/>
+            <wp:docPr id="1" name="Grafik 1"/>
+            <wp:cNvGraphicFramePr>
+              <a:graphicFrameLocks xmlns:a="http://schemas.openxmlformats.org/drawingml/2006/main" noChangeAspect="1"/>
+            </wp:cNvGraphicFramePr>
+            <a:graphic xmlns:a="http://schemas.openxmlformats.org/drawingml/2006/main">
+              <a:graphicData uri="http://schemas.openxmlformats.org/drawingml/2006/picture">
+                <pic:pic xmlns:pic="http://schemas.openxmlformats.org/drawingml/2006/picture">
+                  <pic:nvPicPr>
+                    <pic:cNvPr id="1" name=""/>
+                    <pic:cNvPicPr/>
+                  </pic:nvPicPr>
+                  <pic:blipFill>
+                    <a:blip r:embed="rId4"/>
+                    <a:stretch>
+                      <a:fillRect/>
+                    </a:stretch>
+                  </pic:blipFill>
+                  <pic:spPr>
+                    <a:xfrm>
+                      <a:off x="0" y="0"/>
+                      <a:ext cx="4657725" cy="3819525"/>
+                    </a:xfrm>
+                    <a:prstGeom prst="rect">
+                      <a:avLst/>
+                    </a:prstGeom>
+                  </pic:spPr>
+                </pic:pic>
+              </a:graphicData>
+            </a:graphic>
+          </wp:inline>
+        </w:drawing>
+      </w:r>
+    </w:p>
+    <w:p>
+      <w:pPr>
+        <w:spacing w:after="0"/>
+        <w:rPr>
+          <w:rFonts w:ascii="Times New Roman" w:hAnsi="Times New Roman" w:cs="Times New Roman"/>
+          <w:sz w:val="24"/>
+        </w:rPr>
+      </w:pPr>
     </w:p>
     <w:p>
       <w:pPr>
@@ -287,6 +398,111 @@
         <w:spacing w:after="0"/>
         <w:rPr>
           <w:rFonts w:ascii="Times New Roman" w:hAnsi="Times New Roman" w:cs="Times New Roman"/>
+          <w:b/>
+          <w:sz w:val="24"/>
+        </w:rPr>
+      </w:pPr>
+      <w:r>
+        <w:rPr>
+          <w:rFonts w:ascii="Times New Roman" w:hAnsi="Times New Roman" w:cs="Times New Roman"/>
+          <w:b/>
+          <w:sz w:val="24"/>
+        </w:rPr>
+        <w:t>Problem:</w:t>
+      </w:r>
+    </w:p>
+    <w:p>
+      <w:pPr>
+        <w:spacing w:after="0"/>
+        <w:rPr>
+          <w:rFonts w:ascii="Times New Roman" w:hAnsi="Times New Roman" w:cs="Times New Roman"/>
+          <w:sz w:val="24"/>
+        </w:rPr>
+      </w:pPr>
+    </w:p>
+    <w:p>
+      <w:pPr>
+        <w:spacing w:after="0"/>
+        <w:rPr>
+          <w:rFonts w:ascii="Times New Roman" w:hAnsi="Times New Roman" w:cs="Times New Roman"/>
+          <w:b/>
+          <w:sz w:val="24"/>
+        </w:rPr>
+      </w:pPr>
+      <w:r>
+        <w:rPr>
+          <w:rFonts w:ascii="Times New Roman" w:hAnsi="Times New Roman" w:cs="Times New Roman"/>
+          <w:b/>
+          <w:sz w:val="24"/>
+        </w:rPr>
+        <w:t>Lösung:</w:t>
+      </w:r>
+    </w:p>
+    <w:p>
+      <w:pPr>
+        <w:spacing w:after="0"/>
+        <w:rPr>
+          <w:rFonts w:ascii="Times New Roman" w:hAnsi="Times New Roman" w:cs="Times New Roman"/>
+          <w:sz w:val="24"/>
+        </w:rPr>
+      </w:pPr>
+      <w:r>
+        <w:rPr>
+          <w:noProof/>
+          <w:lang w:eastAsia="de-AT"/>
+        </w:rPr>
+        <w:lastRenderedPageBreak/>
+        <w:drawing>
+          <wp:inline distT="0" distB="0" distL="0" distR="0" wp14:anchorId="21005118" wp14:editId="2433DAFD">
+            <wp:extent cx="3867150" cy="1409700"/>
+            <wp:effectExtent l="0" t="0" r="0" b="0"/>
+            <wp:docPr id="2" name="Grafik 2"/>
+            <wp:cNvGraphicFramePr>
+              <a:graphicFrameLocks xmlns:a="http://schemas.openxmlformats.org/drawingml/2006/main" noChangeAspect="1"/>
+            </wp:cNvGraphicFramePr>
+            <a:graphic xmlns:a="http://schemas.openxmlformats.org/drawingml/2006/main">
+              <a:graphicData uri="http://schemas.openxmlformats.org/drawingml/2006/picture">
+                <pic:pic xmlns:pic="http://schemas.openxmlformats.org/drawingml/2006/picture">
+                  <pic:nvPicPr>
+                    <pic:cNvPr id="1" name=""/>
+                    <pic:cNvPicPr/>
+                  </pic:nvPicPr>
+                  <pic:blipFill>
+                    <a:blip r:embed="rId5"/>
+                    <a:stretch>
+                      <a:fillRect/>
+                    </a:stretch>
+                  </pic:blipFill>
+                  <pic:spPr>
+                    <a:xfrm>
+                      <a:off x="0" y="0"/>
+                      <a:ext cx="3867150" cy="1409700"/>
+                    </a:xfrm>
+                    <a:prstGeom prst="rect">
+                      <a:avLst/>
+                    </a:prstGeom>
+                  </pic:spPr>
+                </pic:pic>
+              </a:graphicData>
+            </a:graphic>
+          </wp:inline>
+        </w:drawing>
+      </w:r>
+    </w:p>
+    <w:p>
+      <w:pPr>
+        <w:spacing w:after="0"/>
+        <w:rPr>
+          <w:rFonts w:ascii="Times New Roman" w:hAnsi="Times New Roman" w:cs="Times New Roman"/>
+          <w:sz w:val="24"/>
+        </w:rPr>
+      </w:pPr>
+    </w:p>
+    <w:p>
+      <w:pPr>
+        <w:spacing w:after="0"/>
+        <w:rPr>
+          <w:rFonts w:ascii="Times New Roman" w:hAnsi="Times New Roman" w:cs="Times New Roman"/>
           <w:sz w:val="24"/>
         </w:rPr>
       </w:pPr>
@@ -374,21 +590,7 @@
           <w:rFonts w:ascii="Times New Roman" w:hAnsi="Times New Roman" w:cs="Times New Roman"/>
           <w:sz w:val="24"/>
         </w:rPr>
-        <w:t xml:space="preserve">anach wird überprüft, ob die IDs mit der übergebenen </w:t>
-      </w:r>
-      <w:r>
-        <w:rPr>
-          <w:rFonts w:ascii="Times New Roman" w:hAnsi="Times New Roman" w:cs="Times New Roman"/>
-          <w:sz w:val="24"/>
-        </w:rPr>
-        <w:t>übereinstimmen</w:t>
-      </w:r>
-      <w:r>
-        <w:rPr>
-          <w:rFonts w:ascii="Times New Roman" w:hAnsi="Times New Roman" w:cs="Times New Roman"/>
-          <w:sz w:val="24"/>
-        </w:rPr>
-        <w:t xml:space="preserve"> und wenn ja, wird der Se</w:t>
+        <w:t>anach wird überprüft, ob die IDs mit der übergebenen übereinstimmen und wenn ja, wird der Se</w:t>
       </w:r>
       <w:r>
         <w:rPr>
@@ -433,12 +635,125 @@
         <w:spacing w:after="0"/>
         <w:rPr>
           <w:rFonts w:ascii="Times New Roman" w:hAnsi="Times New Roman" w:cs="Times New Roman"/>
-          <w:sz w:val="24"/>
-        </w:rPr>
-      </w:pPr>
-      <w:r>
-        <w:rPr>
-          <w:rFonts w:ascii="Times New Roman" w:hAnsi="Times New Roman" w:cs="Times New Roman"/>
+          <w:b/>
+          <w:sz w:val="24"/>
+        </w:rPr>
+      </w:pPr>
+      <w:r>
+        <w:rPr>
+          <w:rFonts w:ascii="Times New Roman" w:hAnsi="Times New Roman" w:cs="Times New Roman"/>
+          <w:b/>
+          <w:sz w:val="24"/>
+        </w:rPr>
+        <w:t>Problem:</w:t>
+      </w:r>
+    </w:p>
+    <w:p>
+      <w:pPr>
+        <w:spacing w:after="0"/>
+        <w:rPr>
+          <w:rFonts w:ascii="Times New Roman" w:hAnsi="Times New Roman" w:cs="Times New Roman"/>
+          <w:sz w:val="24"/>
+        </w:rPr>
+      </w:pPr>
+    </w:p>
+    <w:p>
+      <w:pPr>
+        <w:spacing w:after="0"/>
+        <w:rPr>
+          <w:rFonts w:ascii="Times New Roman" w:hAnsi="Times New Roman" w:cs="Times New Roman"/>
+          <w:b/>
+          <w:sz w:val="24"/>
+        </w:rPr>
+      </w:pPr>
+      <w:r>
+        <w:rPr>
+          <w:rFonts w:ascii="Times New Roman" w:hAnsi="Times New Roman" w:cs="Times New Roman"/>
+          <w:b/>
+          <w:sz w:val="24"/>
+        </w:rPr>
+        <w:t>Lösung:</w:t>
+      </w:r>
+    </w:p>
+    <w:p>
+      <w:pPr>
+        <w:spacing w:after="0"/>
+        <w:rPr>
+          <w:rFonts w:ascii="Times New Roman" w:hAnsi="Times New Roman" w:cs="Times New Roman"/>
+          <w:sz w:val="24"/>
+        </w:rPr>
+      </w:pPr>
+      <w:r>
+        <w:rPr>
+          <w:noProof/>
+          <w:lang w:eastAsia="de-AT"/>
+        </w:rPr>
+        <w:drawing>
+          <wp:inline distT="0" distB="0" distL="0" distR="0" wp14:anchorId="7464EA82" wp14:editId="5E856BD2">
+            <wp:extent cx="5570220" cy="3714750"/>
+            <wp:effectExtent l="0" t="0" r="0" b="0"/>
+            <wp:docPr id="3" name="Grafik 3"/>
+            <wp:cNvGraphicFramePr>
+              <a:graphicFrameLocks xmlns:a="http://schemas.openxmlformats.org/drawingml/2006/main" noChangeAspect="1"/>
+            </wp:cNvGraphicFramePr>
+            <a:graphic xmlns:a="http://schemas.openxmlformats.org/drawingml/2006/main">
+              <a:graphicData uri="http://schemas.openxmlformats.org/drawingml/2006/picture">
+                <pic:pic xmlns:pic="http://schemas.openxmlformats.org/drawingml/2006/picture">
+                  <pic:nvPicPr>
+                    <pic:cNvPr id="1" name=""/>
+                    <pic:cNvPicPr/>
+                  </pic:nvPicPr>
+                  <pic:blipFill rotWithShape="1">
+                    <a:blip r:embed="rId6"/>
+                    <a:srcRect l="3307" b="1350"/>
+                    <a:stretch/>
+                  </pic:blipFill>
+                  <pic:spPr bwMode="auto">
+                    <a:xfrm>
+                      <a:off x="0" y="0"/>
+                      <a:ext cx="5570220" cy="3714750"/>
+                    </a:xfrm>
+                    <a:prstGeom prst="rect">
+                      <a:avLst/>
+                    </a:prstGeom>
+                    <a:ln>
+                      <a:noFill/>
+                    </a:ln>
+                    <a:extLst>
+                      <a:ext uri="{53640926-AAD7-44D8-BBD7-CCE9431645EC}">
+                        <a14:shadowObscured xmlns:a14="http://schemas.microsoft.com/office/drawing/2010/main"/>
+                      </a:ext>
+                    </a:extLst>
+                  </pic:spPr>
+                </pic:pic>
+              </a:graphicData>
+            </a:graphic>
+          </wp:inline>
+        </w:drawing>
+      </w:r>
+    </w:p>
+    <w:p>
+      <w:pPr>
+        <w:spacing w:after="0"/>
+        <w:rPr>
+          <w:rFonts w:ascii="Times New Roman" w:hAnsi="Times New Roman" w:cs="Times New Roman"/>
+          <w:sz w:val="24"/>
+        </w:rPr>
+      </w:pPr>
+    </w:p>
+    <w:p>
+      <w:pPr>
+        <w:spacing w:after="0"/>
+        <w:rPr>
+          <w:rFonts w:ascii="Times New Roman" w:hAnsi="Times New Roman" w:cs="Times New Roman"/>
+          <w:b/>
+          <w:sz w:val="24"/>
+        </w:rPr>
+      </w:pPr>
+      <w:r>
+        <w:rPr>
+          <w:rFonts w:ascii="Times New Roman" w:hAnsi="Times New Roman" w:cs="Times New Roman"/>
+          <w:b/>
           <w:sz w:val="24"/>
         </w:rPr>
         <w:t xml:space="preserve">4.) </w:t>
@@ -462,18 +777,10 @@
         </w:rPr>
       </w:pPr>
     </w:p>
-    <w:p>
-      <w:pPr>
-        <w:spacing w:after="0"/>
-        <w:rPr>
-          <w:rFonts w:ascii="Times New Roman" w:hAnsi="Times New Roman" w:cs="Times New Roman"/>
-          <w:sz w:val="24"/>
-        </w:rPr>
-      </w:pPr>
-    </w:p>
+    <w:p/>
     <w:sectPr>
-      <w:headerReference w:type="default" r:id="rId4"/>
-      <w:footerReference w:type="default" r:id="rId5"/>
+      <w:headerReference w:type="default" r:id="rId7"/>
+      <w:footerReference w:type="default" r:id="rId8"/>
       <w:pgSz w:w="11906" w:h="16838"/>
       <w:pgMar w:top="1417" w:right="1417" w:bottom="1134" w:left="1417" w:header="708" w:footer="708" w:gutter="0"/>
       <w:cols w:space="708"/>
@@ -595,7 +902,7 @@
                 <w:bCs/>
                 <w:noProof/>
               </w:rPr>
-              <w:t>1</w:t>
+              <w:t>2</w:t>
             </w:r>
             <w:r>
               <w:rPr>

</xml_diff>

<commit_message>
solution-doc fertig und exam kommentiert
</commit_message>
<xml_diff>
--- a/Inverted_Exam_Lösung.docx
+++ b/Inverted_Exam_Lösung.docx
@@ -79,98 +79,98 @@
           <w:sz w:val="24"/>
         </w:rPr>
       </w:pPr>
-    </w:p>
-    <w:p>
-      <w:pPr>
-        <w:spacing w:after="0"/>
-        <w:rPr>
-          <w:rFonts w:ascii="Times New Roman" w:hAnsi="Times New Roman" w:cs="Times New Roman"/>
-          <w:b/>
-          <w:sz w:val="24"/>
-        </w:rPr>
-      </w:pPr>
-      <w:r>
-        <w:rPr>
-          <w:rFonts w:ascii="Times New Roman" w:hAnsi="Times New Roman" w:cs="Times New Roman"/>
-          <w:b/>
-          <w:sz w:val="24"/>
-        </w:rPr>
-        <w:t>Do</w:t>
-      </w:r>
-      <w:r>
-        <w:rPr>
-          <w:rFonts w:ascii="Times New Roman" w:hAnsi="Times New Roman" w:cs="Times New Roman"/>
-          <w:b/>
-          <w:sz w:val="24"/>
-        </w:rPr>
-        <w:t>kumentation der gefundenen Performance Probleme &amp; deren Lösungsumsetzung</w:t>
-      </w:r>
-      <w:r>
-        <w:rPr>
-          <w:rFonts w:ascii="Times New Roman" w:hAnsi="Times New Roman" w:cs="Times New Roman"/>
-          <w:b/>
-          <w:sz w:val="24"/>
-        </w:rPr>
-        <w:t>:</w:t>
-      </w:r>
-    </w:p>
-    <w:p>
-      <w:pPr>
-        <w:spacing w:after="0"/>
-        <w:rPr>
-          <w:rFonts w:ascii="Times New Roman" w:hAnsi="Times New Roman" w:cs="Times New Roman"/>
-          <w:sz w:val="24"/>
-        </w:rPr>
-      </w:pPr>
-    </w:p>
-    <w:p>
-      <w:pPr>
-        <w:spacing w:after="0"/>
-        <w:rPr>
-          <w:rFonts w:ascii="Times New Roman" w:hAnsi="Times New Roman" w:cs="Times New Roman"/>
-          <w:sz w:val="24"/>
-        </w:rPr>
-      </w:pPr>
-    </w:p>
-    <w:p>
-      <w:pPr>
-        <w:spacing w:after="0"/>
-        <w:rPr>
-          <w:rFonts w:ascii="Times New Roman" w:hAnsi="Times New Roman" w:cs="Times New Roman"/>
-          <w:sz w:val="24"/>
-        </w:rPr>
-      </w:pPr>
-      <w:r>
-        <w:rPr>
-          <w:rFonts w:ascii="Times New Roman" w:hAnsi="Times New Roman" w:cs="Times New Roman"/>
-          <w:b/>
-          <w:sz w:val="24"/>
-        </w:rPr>
-        <w:t>1.)</w:t>
-      </w:r>
-      <w:r>
-        <w:rPr>
-          <w:rFonts w:ascii="Times New Roman" w:hAnsi="Times New Roman" w:cs="Times New Roman"/>
-          <w:sz w:val="24"/>
-        </w:rPr>
-        <w:t xml:space="preserve"> Im </w:t>
-      </w:r>
-      <w:proofErr w:type="spellStart"/>
-      <w:r>
-        <w:rPr>
-          <w:rFonts w:ascii="Times New Roman" w:hAnsi="Times New Roman" w:cs="Times New Roman"/>
-          <w:sz w:val="24"/>
-        </w:rPr>
-        <w:t>Cu</w:t>
-      </w:r>
       <w:bookmarkStart w:id="0" w:name="_GoBack"/>
       <w:bookmarkEnd w:id="0"/>
-      <w:r>
-        <w:rPr>
-          <w:rFonts w:ascii="Times New Roman" w:hAnsi="Times New Roman" w:cs="Times New Roman"/>
-          <w:sz w:val="24"/>
-        </w:rPr>
-        <w:t>stomerDAO</w:t>
+    </w:p>
+    <w:p>
+      <w:pPr>
+        <w:spacing w:after="0"/>
+        <w:rPr>
+          <w:rFonts w:ascii="Times New Roman" w:hAnsi="Times New Roman" w:cs="Times New Roman"/>
+          <w:b/>
+          <w:sz w:val="24"/>
+        </w:rPr>
+      </w:pPr>
+      <w:r>
+        <w:rPr>
+          <w:rFonts w:ascii="Times New Roman" w:hAnsi="Times New Roman" w:cs="Times New Roman"/>
+          <w:b/>
+          <w:sz w:val="24"/>
+        </w:rPr>
+        <w:t>Do</w:t>
+      </w:r>
+      <w:r>
+        <w:rPr>
+          <w:rFonts w:ascii="Times New Roman" w:hAnsi="Times New Roman" w:cs="Times New Roman"/>
+          <w:b/>
+          <w:sz w:val="24"/>
+        </w:rPr>
+        <w:t>kumentation der gefundenen Performance Probleme &amp; deren Lösungsumsetzung</w:t>
+      </w:r>
+      <w:r>
+        <w:rPr>
+          <w:rFonts w:ascii="Times New Roman" w:hAnsi="Times New Roman" w:cs="Times New Roman"/>
+          <w:b/>
+          <w:sz w:val="24"/>
+        </w:rPr>
+        <w:t>:</w:t>
+      </w:r>
+    </w:p>
+    <w:p>
+      <w:pPr>
+        <w:spacing w:after="0"/>
+        <w:rPr>
+          <w:rFonts w:ascii="Times New Roman" w:hAnsi="Times New Roman" w:cs="Times New Roman"/>
+          <w:sz w:val="24"/>
+        </w:rPr>
+      </w:pPr>
+    </w:p>
+    <w:p>
+      <w:pPr>
+        <w:spacing w:after="0"/>
+        <w:rPr>
+          <w:rFonts w:ascii="Times New Roman" w:hAnsi="Times New Roman" w:cs="Times New Roman"/>
+          <w:sz w:val="24"/>
+        </w:rPr>
+      </w:pPr>
+      <w:r>
+        <w:rPr>
+          <w:rFonts w:ascii="Times New Roman" w:hAnsi="Times New Roman" w:cs="Times New Roman"/>
+          <w:b/>
+          <w:sz w:val="24"/>
+        </w:rPr>
+        <w:t>1.)</w:t>
+      </w:r>
+      <w:r>
+        <w:rPr>
+          <w:rFonts w:ascii="Times New Roman" w:hAnsi="Times New Roman" w:cs="Times New Roman"/>
+          <w:sz w:val="24"/>
+        </w:rPr>
+        <w:t xml:space="preserve"> </w:t>
+      </w:r>
+    </w:p>
+    <w:p>
+      <w:pPr>
+        <w:spacing w:after="0"/>
+        <w:rPr>
+          <w:rFonts w:ascii="Times New Roman" w:hAnsi="Times New Roman" w:cs="Times New Roman"/>
+          <w:sz w:val="24"/>
+        </w:rPr>
+      </w:pPr>
+      <w:r>
+        <w:rPr>
+          <w:rFonts w:ascii="Times New Roman" w:hAnsi="Times New Roman" w:cs="Times New Roman"/>
+          <w:sz w:val="24"/>
+        </w:rPr>
+        <w:t xml:space="preserve">Im </w:t>
+      </w:r>
+      <w:proofErr w:type="spellStart"/>
+      <w:r>
+        <w:rPr>
+          <w:rFonts w:ascii="Times New Roman" w:hAnsi="Times New Roman" w:cs="Times New Roman"/>
+          <w:sz w:val="24"/>
+        </w:rPr>
+        <w:t>CustomerDAO</w:t>
       </w:r>
       <w:proofErr w:type="spellEnd"/>
       <w:r>
@@ -241,43 +241,269 @@
           <w:sz w:val="24"/>
         </w:rPr>
       </w:pPr>
-    </w:p>
-    <w:p>
-      <w:pPr>
-        <w:spacing w:after="0"/>
-        <w:rPr>
-          <w:rFonts w:ascii="Times New Roman" w:hAnsi="Times New Roman" w:cs="Times New Roman"/>
-          <w:b/>
-          <w:sz w:val="24"/>
-        </w:rPr>
-      </w:pPr>
-      <w:r>
-        <w:rPr>
-          <w:rFonts w:ascii="Times New Roman" w:hAnsi="Times New Roman" w:cs="Times New Roman"/>
-          <w:b/>
-          <w:sz w:val="24"/>
-        </w:rPr>
-        <w:t>Lösung:</w:t>
-      </w:r>
-    </w:p>
-    <w:p>
-      <w:pPr>
-        <w:spacing w:after="0"/>
-        <w:rPr>
-          <w:rFonts w:ascii="Times New Roman" w:hAnsi="Times New Roman" w:cs="Times New Roman"/>
-          <w:sz w:val="24"/>
-        </w:rPr>
-      </w:pPr>
       <w:r>
         <w:rPr>
           <w:noProof/>
           <w:lang w:eastAsia="de-AT"/>
         </w:rPr>
+        <mc:AlternateContent>
+          <mc:Choice Requires="wps">
+            <w:drawing>
+              <wp:anchor distT="0" distB="0" distL="114300" distR="114300" simplePos="0" relativeHeight="251663360" behindDoc="0" locked="0" layoutInCell="1" allowOverlap="1" wp14:anchorId="3481C75D" wp14:editId="71CA0F4D">
+                <wp:simplePos x="0" y="0"/>
+                <wp:positionH relativeFrom="column">
+                  <wp:posOffset>205105</wp:posOffset>
+                </wp:positionH>
+                <wp:positionV relativeFrom="paragraph">
+                  <wp:posOffset>1151255</wp:posOffset>
+                </wp:positionV>
+                <wp:extent cx="2667000" cy="400050"/>
+                <wp:effectExtent l="0" t="0" r="19050" b="19050"/>
+                <wp:wrapNone/>
+                <wp:docPr id="14" name="Textfeld 14"/>
+                <wp:cNvGraphicFramePr/>
+                <a:graphic xmlns:a="http://schemas.openxmlformats.org/drawingml/2006/main">
+                  <a:graphicData uri="http://schemas.microsoft.com/office/word/2010/wordprocessingShape">
+                    <wps:wsp>
+                      <wps:cNvSpPr txBox="1"/>
+                      <wps:spPr>
+                        <a:xfrm>
+                          <a:off x="0" y="0"/>
+                          <a:ext cx="2667000" cy="400050"/>
+                        </a:xfrm>
+                        <a:prstGeom prst="rect">
+                          <a:avLst/>
+                        </a:prstGeom>
+                        <a:noFill/>
+                        <a:ln/>
+                      </wps:spPr>
+                      <wps:style>
+                        <a:lnRef idx="2">
+                          <a:schemeClr val="accent2"/>
+                        </a:lnRef>
+                        <a:fillRef idx="1">
+                          <a:schemeClr val="lt1"/>
+                        </a:fillRef>
+                        <a:effectRef idx="0">
+                          <a:schemeClr val="accent2"/>
+                        </a:effectRef>
+                        <a:fontRef idx="minor">
+                          <a:schemeClr val="dk1"/>
+                        </a:fontRef>
+                      </wps:style>
+                      <wps:txbx>
+                        <w:txbxContent>
+                          <w:p/>
+                        </w:txbxContent>
+                      </wps:txbx>
+                      <wps:bodyPr rot="0" spcFirstLastPara="0" vertOverflow="overflow" horzOverflow="overflow" vert="horz" wrap="square" lIns="91440" tIns="45720" rIns="91440" bIns="45720" numCol="1" spcCol="0" rtlCol="0" fromWordArt="0" anchor="t" anchorCtr="0" forceAA="0" compatLnSpc="1">
+                        <a:prstTxWarp prst="textNoShape">
+                          <a:avLst/>
+                        </a:prstTxWarp>
+                        <a:noAutofit/>
+                      </wps:bodyPr>
+                    </wps:wsp>
+                  </a:graphicData>
+                </a:graphic>
+                <wp14:sizeRelV relativeFrom="margin">
+                  <wp14:pctHeight>0</wp14:pctHeight>
+                </wp14:sizeRelV>
+              </wp:anchor>
+            </w:drawing>
+          </mc:Choice>
+          <mc:Fallback>
+            <w:pict>
+              <v:shapetype w14:anchorId="3481C75D" id="_x0000_t202" coordsize="21600,21600" o:spt="202" path="m,l,21600r21600,l21600,xe">
+                <v:stroke joinstyle="miter"/>
+                <v:path gradientshapeok="t" o:connecttype="rect"/>
+              </v:shapetype>
+              <v:shape id="Textfeld 14" o:spid="_x0000_s1026" type="#_x0000_t202" style="position:absolute;margin-left:16.15pt;margin-top:90.65pt;width:210pt;height:31.5pt;z-index:251663360;visibility:visible;mso-wrap-style:square;mso-height-percent:0;mso-wrap-distance-left:9pt;mso-wrap-distance-top:0;mso-wrap-distance-right:9pt;mso-wrap-distance-bottom:0;mso-position-horizontal:absolute;mso-position-horizontal-relative:text;mso-position-vertical:absolute;mso-position-vertical-relative:text;mso-height-percent:0;mso-height-relative:margin;v-text-anchor:top" o:gfxdata="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" filled="f" strokecolor="#ed7d31 [3205]" strokeweight="1pt">
+                <v:textbox>
+                  <w:txbxContent>
+                    <w:p/>
+                  </w:txbxContent>
+                </v:textbox>
+              </v:shape>
+            </w:pict>
+          </mc:Fallback>
+        </mc:AlternateContent>
+      </w:r>
+      <w:r>
+        <w:rPr>
+          <w:noProof/>
+          <w:lang w:eastAsia="de-AT"/>
+        </w:rPr>
+        <mc:AlternateContent>
+          <mc:Choice Requires="wps">
+            <w:drawing>
+              <wp:anchor distT="0" distB="0" distL="114300" distR="114300" simplePos="0" relativeHeight="251661312" behindDoc="0" locked="0" layoutInCell="1" allowOverlap="1" wp14:anchorId="517B3A1E" wp14:editId="7F7180C3">
+                <wp:simplePos x="0" y="0"/>
+                <wp:positionH relativeFrom="column">
+                  <wp:posOffset>138430</wp:posOffset>
+                </wp:positionH>
+                <wp:positionV relativeFrom="paragraph">
+                  <wp:posOffset>2027555</wp:posOffset>
+                </wp:positionV>
+                <wp:extent cx="2667000" cy="142875"/>
+                <wp:effectExtent l="0" t="0" r="19050" b="28575"/>
+                <wp:wrapNone/>
+                <wp:docPr id="13" name="Textfeld 13"/>
+                <wp:cNvGraphicFramePr/>
+                <a:graphic xmlns:a="http://schemas.openxmlformats.org/drawingml/2006/main">
+                  <a:graphicData uri="http://schemas.microsoft.com/office/word/2010/wordprocessingShape">
+                    <wps:wsp>
+                      <wps:cNvSpPr txBox="1"/>
+                      <wps:spPr>
+                        <a:xfrm>
+                          <a:off x="0" y="0"/>
+                          <a:ext cx="2667000" cy="142875"/>
+                        </a:xfrm>
+                        <a:prstGeom prst="rect">
+                          <a:avLst/>
+                        </a:prstGeom>
+                        <a:noFill/>
+                        <a:ln/>
+                      </wps:spPr>
+                      <wps:style>
+                        <a:lnRef idx="2">
+                          <a:schemeClr val="accent2"/>
+                        </a:lnRef>
+                        <a:fillRef idx="1">
+                          <a:schemeClr val="lt1"/>
+                        </a:fillRef>
+                        <a:effectRef idx="0">
+                          <a:schemeClr val="accent2"/>
+                        </a:effectRef>
+                        <a:fontRef idx="minor">
+                          <a:schemeClr val="dk1"/>
+                        </a:fontRef>
+                      </wps:style>
+                      <wps:txbx>
+                        <w:txbxContent>
+                          <w:p/>
+                        </w:txbxContent>
+                      </wps:txbx>
+                      <wps:bodyPr rot="0" spcFirstLastPara="0" vertOverflow="overflow" horzOverflow="overflow" vert="horz" wrap="square" lIns="91440" tIns="45720" rIns="91440" bIns="45720" numCol="1" spcCol="0" rtlCol="0" fromWordArt="0" anchor="t" anchorCtr="0" forceAA="0" compatLnSpc="1">
+                        <a:prstTxWarp prst="textNoShape">
+                          <a:avLst/>
+                        </a:prstTxWarp>
+                        <a:noAutofit/>
+                      </wps:bodyPr>
+                    </wps:wsp>
+                  </a:graphicData>
+                </a:graphic>
+                <wp14:sizeRelV relativeFrom="margin">
+                  <wp14:pctHeight>0</wp14:pctHeight>
+                </wp14:sizeRelV>
+              </wp:anchor>
+            </w:drawing>
+          </mc:Choice>
+          <mc:Fallback>
+            <w:pict>
+              <v:shape w14:anchorId="517B3A1E" id="Textfeld 13" o:spid="_x0000_s1027" type="#_x0000_t202" style="position:absolute;margin-left:10.9pt;margin-top:159.65pt;width:210pt;height:11.25pt;z-index:251661312;visibility:visible;mso-wrap-style:square;mso-height-percent:0;mso-wrap-distance-left:9pt;mso-wrap-distance-top:0;mso-wrap-distance-right:9pt;mso-wrap-distance-bottom:0;mso-position-horizontal:absolute;mso-position-horizontal-relative:text;mso-position-vertical:absolute;mso-position-vertical-relative:text;mso-height-percent:0;mso-height-relative:margin;v-text-anchor:top" o:gfxdata="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" filled="f" strokecolor="#ed7d31 [3205]" strokeweight="1pt">
+                <v:textbox>
+                  <w:txbxContent>
+                    <w:p/>
+                  </w:txbxContent>
+                </v:textbox>
+              </v:shape>
+            </w:pict>
+          </mc:Fallback>
+        </mc:AlternateContent>
+      </w:r>
+      <w:r>
+        <w:rPr>
+          <w:noProof/>
+          <w:lang w:eastAsia="de-AT"/>
+        </w:rPr>
+        <mc:AlternateContent>
+          <mc:Choice Requires="wps">
+            <w:drawing>
+              <wp:anchor distT="0" distB="0" distL="114300" distR="114300" simplePos="0" relativeHeight="251659264" behindDoc="0" locked="0" layoutInCell="1" allowOverlap="1" wp14:anchorId="4065C04F" wp14:editId="1A8F8020">
+                <wp:simplePos x="0" y="0"/>
+                <wp:positionH relativeFrom="column">
+                  <wp:posOffset>243205</wp:posOffset>
+                </wp:positionH>
+                <wp:positionV relativeFrom="paragraph">
+                  <wp:posOffset>303530</wp:posOffset>
+                </wp:positionV>
+                <wp:extent cx="2667000" cy="142875"/>
+                <wp:effectExtent l="0" t="0" r="19050" b="28575"/>
+                <wp:wrapNone/>
+                <wp:docPr id="12" name="Textfeld 12"/>
+                <wp:cNvGraphicFramePr/>
+                <a:graphic xmlns:a="http://schemas.openxmlformats.org/drawingml/2006/main">
+                  <a:graphicData uri="http://schemas.microsoft.com/office/word/2010/wordprocessingShape">
+                    <wps:wsp>
+                      <wps:cNvSpPr txBox="1"/>
+                      <wps:spPr>
+                        <a:xfrm>
+                          <a:off x="0" y="0"/>
+                          <a:ext cx="2667000" cy="142875"/>
+                        </a:xfrm>
+                        <a:prstGeom prst="rect">
+                          <a:avLst/>
+                        </a:prstGeom>
+                        <a:noFill/>
+                        <a:ln/>
+                      </wps:spPr>
+                      <wps:style>
+                        <a:lnRef idx="2">
+                          <a:schemeClr val="accent2"/>
+                        </a:lnRef>
+                        <a:fillRef idx="1">
+                          <a:schemeClr val="lt1"/>
+                        </a:fillRef>
+                        <a:effectRef idx="0">
+                          <a:schemeClr val="accent2"/>
+                        </a:effectRef>
+                        <a:fontRef idx="minor">
+                          <a:schemeClr val="dk1"/>
+                        </a:fontRef>
+                      </wps:style>
+                      <wps:txbx>
+                        <w:txbxContent>
+                          <w:p/>
+                        </w:txbxContent>
+                      </wps:txbx>
+                      <wps:bodyPr rot="0" spcFirstLastPara="0" vertOverflow="overflow" horzOverflow="overflow" vert="horz" wrap="square" lIns="91440" tIns="45720" rIns="91440" bIns="45720" numCol="1" spcCol="0" rtlCol="0" fromWordArt="0" anchor="t" anchorCtr="0" forceAA="0" compatLnSpc="1">
+                        <a:prstTxWarp prst="textNoShape">
+                          <a:avLst/>
+                        </a:prstTxWarp>
+                        <a:noAutofit/>
+                      </wps:bodyPr>
+                    </wps:wsp>
+                  </a:graphicData>
+                </a:graphic>
+                <wp14:sizeRelV relativeFrom="margin">
+                  <wp14:pctHeight>0</wp14:pctHeight>
+                </wp14:sizeRelV>
+              </wp:anchor>
+            </w:drawing>
+          </mc:Choice>
+          <mc:Fallback>
+            <w:pict>
+              <v:shape w14:anchorId="4065C04F" id="Textfeld 12" o:spid="_x0000_s1028" type="#_x0000_t202" style="position:absolute;margin-left:19.15pt;margin-top:23.9pt;width:210pt;height:11.25pt;z-index:251659264;visibility:visible;mso-wrap-style:square;mso-height-percent:0;mso-wrap-distance-left:9pt;mso-wrap-distance-top:0;mso-wrap-distance-right:9pt;mso-wrap-distance-bottom:0;mso-position-horizontal:absolute;mso-position-horizontal-relative:text;mso-position-vertical:absolute;mso-position-vertical-relative:text;mso-height-percent:0;mso-height-relative:margin;v-text-anchor:top" o:gfxdata="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" filled="f" strokecolor="#ed7d31 [3205]" strokeweight="1pt">
+                <v:textbox>
+                  <w:txbxContent>
+                    <w:p/>
+                  </w:txbxContent>
+                </v:textbox>
+              </v:shape>
+            </w:pict>
+          </mc:Fallback>
+        </mc:AlternateContent>
+      </w:r>
+      <w:r>
+        <w:rPr>
+          <w:noProof/>
+          <w:lang w:eastAsia="de-AT"/>
+        </w:rPr>
         <w:drawing>
-          <wp:inline distT="0" distB="0" distL="0" distR="0" wp14:anchorId="4AD14FE2" wp14:editId="5AF26B04">
-            <wp:extent cx="4657725" cy="3819525"/>
-            <wp:effectExtent l="0" t="0" r="9525" b="9525"/>
-            <wp:docPr id="1" name="Grafik 1"/>
+          <wp:inline distT="0" distB="0" distL="0" distR="0" wp14:anchorId="0E3314E9" wp14:editId="58B5D47B">
+            <wp:extent cx="4362450" cy="3905250"/>
+            <wp:effectExtent l="19050" t="19050" r="19050" b="19050"/>
+            <wp:docPr id="7" name="Grafik 7"/>
             <wp:cNvGraphicFramePr>
               <a:graphicFrameLocks xmlns:a="http://schemas.openxmlformats.org/drawingml/2006/main" noChangeAspect="1"/>
             </wp:cNvGraphicFramePr>
@@ -297,11 +523,16 @@
                   <pic:spPr>
                     <a:xfrm>
                       <a:off x="0" y="0"/>
-                      <a:ext cx="4657725" cy="3819525"/>
+                      <a:ext cx="4362450" cy="3905250"/>
                     </a:xfrm>
                     <a:prstGeom prst="rect">
                       <a:avLst/>
                     </a:prstGeom>
+                    <a:ln>
+                      <a:solidFill>
+                        <a:schemeClr val="accent1"/>
+                      </a:solidFill>
+                    </a:ln>
                   </pic:spPr>
                 </pic:pic>
               </a:graphicData>
@@ -312,129 +543,35 @@
     </w:p>
     <w:p>
       <w:pPr>
-        <w:spacing w:after="0"/>
-        <w:rPr>
-          <w:rFonts w:ascii="Times New Roman" w:hAnsi="Times New Roman" w:cs="Times New Roman"/>
-          <w:sz w:val="24"/>
-        </w:rPr>
-      </w:pPr>
-    </w:p>
-    <w:p>
-      <w:pPr>
-        <w:spacing w:after="0"/>
-        <w:rPr>
-          <w:rFonts w:ascii="Times New Roman" w:hAnsi="Times New Roman" w:cs="Times New Roman"/>
-          <w:sz w:val="24"/>
-        </w:rPr>
-      </w:pPr>
-      <w:r>
-        <w:rPr>
-          <w:rFonts w:ascii="Times New Roman" w:hAnsi="Times New Roman" w:cs="Times New Roman"/>
-          <w:b/>
-          <w:sz w:val="24"/>
-        </w:rPr>
-        <w:t>2.)</w:t>
-      </w:r>
-      <w:r>
-        <w:rPr>
-          <w:rFonts w:ascii="Times New Roman" w:hAnsi="Times New Roman" w:cs="Times New Roman"/>
-          <w:sz w:val="24"/>
-        </w:rPr>
-        <w:t xml:space="preserve"> Des Weiteren können im </w:t>
-      </w:r>
-      <w:proofErr w:type="spellStart"/>
-      <w:r>
-        <w:rPr>
-          <w:rFonts w:ascii="Times New Roman" w:hAnsi="Times New Roman" w:cs="Times New Roman"/>
-          <w:sz w:val="24"/>
-        </w:rPr>
-        <w:t>SeatDAO</w:t>
-      </w:r>
-      <w:proofErr w:type="spellEnd"/>
-      <w:r>
-        <w:rPr>
-          <w:rFonts w:ascii="Times New Roman" w:hAnsi="Times New Roman" w:cs="Times New Roman"/>
-          <w:sz w:val="24"/>
-        </w:rPr>
-        <w:t xml:space="preserve"> in der Methode </w:t>
-      </w:r>
-      <w:proofErr w:type="spellStart"/>
-      <w:proofErr w:type="gramStart"/>
-      <w:r>
-        <w:rPr>
-          <w:rFonts w:ascii="Times New Roman" w:hAnsi="Times New Roman" w:cs="Times New Roman"/>
-          <w:sz w:val="24"/>
-        </w:rPr>
-        <w:t>isFree</w:t>
-      </w:r>
-      <w:proofErr w:type="spellEnd"/>
-      <w:r>
-        <w:rPr>
-          <w:rFonts w:ascii="Times New Roman" w:hAnsi="Times New Roman" w:cs="Times New Roman"/>
-          <w:sz w:val="24"/>
-        </w:rPr>
-        <w:t>(</w:t>
-      </w:r>
-      <w:proofErr w:type="gramEnd"/>
-      <w:r>
-        <w:rPr>
-          <w:rFonts w:ascii="Times New Roman" w:hAnsi="Times New Roman" w:cs="Times New Roman"/>
-          <w:sz w:val="24"/>
-        </w:rPr>
-        <w:t>) ebenfalls sofort die übergebenen IDs verwendet werden anstatt zuerst ein Seat- und Screening-Objekt zu erstellen.</w:t>
-      </w:r>
-    </w:p>
-    <w:p>
-      <w:pPr>
-        <w:spacing w:after="0"/>
-        <w:rPr>
-          <w:rFonts w:ascii="Times New Roman" w:hAnsi="Times New Roman" w:cs="Times New Roman"/>
-          <w:sz w:val="24"/>
-        </w:rPr>
-      </w:pPr>
-    </w:p>
-    <w:p>
-      <w:pPr>
-        <w:spacing w:after="0"/>
-        <w:rPr>
-          <w:rFonts w:ascii="Times New Roman" w:hAnsi="Times New Roman" w:cs="Times New Roman"/>
-          <w:b/>
-          <w:sz w:val="24"/>
-        </w:rPr>
-      </w:pPr>
-      <w:r>
-        <w:rPr>
-          <w:rFonts w:ascii="Times New Roman" w:hAnsi="Times New Roman" w:cs="Times New Roman"/>
-          <w:b/>
-          <w:sz w:val="24"/>
-        </w:rPr>
-        <w:t>Problem:</w:t>
-      </w:r>
-    </w:p>
-    <w:p>
-      <w:pPr>
-        <w:spacing w:after="0"/>
-        <w:rPr>
-          <w:rFonts w:ascii="Times New Roman" w:hAnsi="Times New Roman" w:cs="Times New Roman"/>
-          <w:sz w:val="24"/>
-        </w:rPr>
-      </w:pPr>
-    </w:p>
-    <w:p>
-      <w:pPr>
-        <w:spacing w:after="0"/>
-        <w:rPr>
-          <w:rFonts w:ascii="Times New Roman" w:hAnsi="Times New Roman" w:cs="Times New Roman"/>
-          <w:b/>
-          <w:sz w:val="24"/>
-        </w:rPr>
-      </w:pPr>
-      <w:r>
-        <w:rPr>
-          <w:rFonts w:ascii="Times New Roman" w:hAnsi="Times New Roman" w:cs="Times New Roman"/>
-          <w:b/>
-          <w:sz w:val="24"/>
-        </w:rPr>
+        <w:rPr>
+          <w:rFonts w:ascii="Times New Roman" w:hAnsi="Times New Roman" w:cs="Times New Roman"/>
+          <w:sz w:val="24"/>
+        </w:rPr>
+      </w:pPr>
+      <w:r>
+        <w:rPr>
+          <w:rFonts w:ascii="Times New Roman" w:hAnsi="Times New Roman" w:cs="Times New Roman"/>
+          <w:sz w:val="24"/>
+        </w:rPr>
+        <w:br w:type="page"/>
+      </w:r>
+    </w:p>
+    <w:p>
+      <w:pPr>
+        <w:spacing w:after="0"/>
+        <w:rPr>
+          <w:rFonts w:ascii="Times New Roman" w:hAnsi="Times New Roman" w:cs="Times New Roman"/>
+          <w:b/>
+          <w:sz w:val="24"/>
+        </w:rPr>
+      </w:pPr>
+      <w:r>
+        <w:rPr>
+          <w:rFonts w:ascii="Times New Roman" w:hAnsi="Times New Roman" w:cs="Times New Roman"/>
+          <w:b/>
+          <w:sz w:val="24"/>
+        </w:rPr>
+        <w:lastRenderedPageBreak/>
         <w:t>Lösung:</w:t>
       </w:r>
     </w:p>
@@ -451,12 +588,11 @@
           <w:noProof/>
           <w:lang w:eastAsia="de-AT"/>
         </w:rPr>
-        <w:lastRenderedPageBreak/>
         <w:drawing>
-          <wp:inline distT="0" distB="0" distL="0" distR="0" wp14:anchorId="21005118" wp14:editId="2433DAFD">
-            <wp:extent cx="3867150" cy="1409700"/>
-            <wp:effectExtent l="0" t="0" r="0" b="0"/>
-            <wp:docPr id="2" name="Grafik 2"/>
+          <wp:inline distT="0" distB="0" distL="0" distR="0" wp14:anchorId="52A56878" wp14:editId="2EA5B21D">
+            <wp:extent cx="4657725" cy="3819525"/>
+            <wp:effectExtent l="19050" t="19050" r="28575" b="28575"/>
+            <wp:docPr id="1" name="Grafik 1"/>
             <wp:cNvGraphicFramePr>
               <a:graphicFrameLocks xmlns:a="http://schemas.openxmlformats.org/drawingml/2006/main" noChangeAspect="1"/>
             </wp:cNvGraphicFramePr>
@@ -476,11 +612,16 @@
                   <pic:spPr>
                     <a:xfrm>
                       <a:off x="0" y="0"/>
-                      <a:ext cx="3867150" cy="1409700"/>
+                      <a:ext cx="4657725" cy="3819525"/>
                     </a:xfrm>
                     <a:prstGeom prst="rect">
                       <a:avLst/>
                     </a:prstGeom>
+                    <a:ln>
+                      <a:solidFill>
+                        <a:schemeClr val="accent1"/>
+                      </a:solidFill>
+                    </a:ln>
                   </pic:spPr>
                 </pic:pic>
               </a:graphicData>
@@ -506,20 +647,45 @@
           <w:sz w:val="24"/>
         </w:rPr>
       </w:pPr>
-      <w:r>
-        <w:rPr>
-          <w:rFonts w:ascii="Times New Roman" w:hAnsi="Times New Roman" w:cs="Times New Roman"/>
-          <w:b/>
-          <w:sz w:val="24"/>
-        </w:rPr>
-        <w:t>3.)</w:t>
-      </w:r>
-      <w:r>
-        <w:rPr>
-          <w:rFonts w:ascii="Times New Roman" w:hAnsi="Times New Roman" w:cs="Times New Roman"/>
-          <w:sz w:val="24"/>
-        </w:rPr>
-        <w:t xml:space="preserve"> Zusätzlich werden unsinnigerweise im </w:t>
+    </w:p>
+    <w:p>
+      <w:pPr>
+        <w:spacing w:after="0"/>
+        <w:rPr>
+          <w:rFonts w:ascii="Times New Roman" w:hAnsi="Times New Roman" w:cs="Times New Roman"/>
+          <w:sz w:val="24"/>
+        </w:rPr>
+      </w:pPr>
+      <w:r>
+        <w:rPr>
+          <w:rFonts w:ascii="Times New Roman" w:hAnsi="Times New Roman" w:cs="Times New Roman"/>
+          <w:b/>
+          <w:sz w:val="24"/>
+        </w:rPr>
+        <w:t>2.)</w:t>
+      </w:r>
+      <w:r>
+        <w:rPr>
+          <w:rFonts w:ascii="Times New Roman" w:hAnsi="Times New Roman" w:cs="Times New Roman"/>
+          <w:sz w:val="24"/>
+        </w:rPr>
+        <w:t xml:space="preserve"> </w:t>
+      </w:r>
+    </w:p>
+    <w:p>
+      <w:pPr>
+        <w:spacing w:after="0"/>
+        <w:rPr>
+          <w:rFonts w:ascii="Times New Roman" w:hAnsi="Times New Roman" w:cs="Times New Roman"/>
+          <w:sz w:val="24"/>
+        </w:rPr>
+      </w:pPr>
+      <w:r>
+        <w:rPr>
+          <w:rFonts w:ascii="Times New Roman" w:hAnsi="Times New Roman" w:cs="Times New Roman"/>
+          <w:sz w:val="24"/>
+        </w:rPr>
+        <w:t xml:space="preserve">Des Weiteren können im </w:t>
       </w:r>
       <w:proofErr w:type="spellStart"/>
       <w:r>
@@ -560,6 +726,427 @@
           <w:rFonts w:ascii="Times New Roman" w:hAnsi="Times New Roman" w:cs="Times New Roman"/>
           <w:sz w:val="24"/>
         </w:rPr>
+        <w:t>) ebenfalls sofort die übergebenen IDs verwendet werden anstatt zuerst ein Seat- und Screening-Objekt zu erstellen.</w:t>
+      </w:r>
+    </w:p>
+    <w:p>
+      <w:pPr>
+        <w:spacing w:after="0"/>
+        <w:rPr>
+          <w:rFonts w:ascii="Times New Roman" w:hAnsi="Times New Roman" w:cs="Times New Roman"/>
+          <w:sz w:val="24"/>
+        </w:rPr>
+      </w:pPr>
+    </w:p>
+    <w:p>
+      <w:pPr>
+        <w:spacing w:after="0"/>
+        <w:rPr>
+          <w:rFonts w:ascii="Times New Roman" w:hAnsi="Times New Roman" w:cs="Times New Roman"/>
+          <w:b/>
+          <w:sz w:val="24"/>
+        </w:rPr>
+      </w:pPr>
+      <w:r>
+        <w:rPr>
+          <w:rFonts w:ascii="Times New Roman" w:hAnsi="Times New Roman" w:cs="Times New Roman"/>
+          <w:b/>
+          <w:sz w:val="24"/>
+        </w:rPr>
+        <w:t>Problem:</w:t>
+      </w:r>
+    </w:p>
+    <w:p>
+      <w:pPr>
+        <w:spacing w:after="0"/>
+        <w:rPr>
+          <w:rFonts w:ascii="Times New Roman" w:hAnsi="Times New Roman" w:cs="Times New Roman"/>
+          <w:sz w:val="24"/>
+        </w:rPr>
+      </w:pPr>
+      <w:r>
+        <w:rPr>
+          <w:noProof/>
+          <w:lang w:eastAsia="de-AT"/>
+        </w:rPr>
+        <mc:AlternateContent>
+          <mc:Choice Requires="wps">
+            <w:drawing>
+              <wp:anchor distT="0" distB="0" distL="114300" distR="114300" simplePos="0" relativeHeight="251667456" behindDoc="0" locked="0" layoutInCell="1" allowOverlap="1" wp14:anchorId="79F13BA5" wp14:editId="368A2446">
+                <wp:simplePos x="0" y="0"/>
+                <wp:positionH relativeFrom="column">
+                  <wp:posOffset>309880</wp:posOffset>
+                </wp:positionH>
+                <wp:positionV relativeFrom="paragraph">
+                  <wp:posOffset>3145790</wp:posOffset>
+                </wp:positionV>
+                <wp:extent cx="2667000" cy="247650"/>
+                <wp:effectExtent l="0" t="0" r="19050" b="19050"/>
+                <wp:wrapNone/>
+                <wp:docPr id="16" name="Textfeld 16"/>
+                <wp:cNvGraphicFramePr/>
+                <a:graphic xmlns:a="http://schemas.openxmlformats.org/drawingml/2006/main">
+                  <a:graphicData uri="http://schemas.microsoft.com/office/word/2010/wordprocessingShape">
+                    <wps:wsp>
+                      <wps:cNvSpPr txBox="1"/>
+                      <wps:spPr>
+                        <a:xfrm>
+                          <a:off x="0" y="0"/>
+                          <a:ext cx="2667000" cy="247650"/>
+                        </a:xfrm>
+                        <a:prstGeom prst="rect">
+                          <a:avLst/>
+                        </a:prstGeom>
+                        <a:noFill/>
+                        <a:ln/>
+                      </wps:spPr>
+                      <wps:style>
+                        <a:lnRef idx="2">
+                          <a:schemeClr val="accent2"/>
+                        </a:lnRef>
+                        <a:fillRef idx="1">
+                          <a:schemeClr val="lt1"/>
+                        </a:fillRef>
+                        <a:effectRef idx="0">
+                          <a:schemeClr val="accent2"/>
+                        </a:effectRef>
+                        <a:fontRef idx="minor">
+                          <a:schemeClr val="dk1"/>
+                        </a:fontRef>
+                      </wps:style>
+                      <wps:txbx>
+                        <w:txbxContent>
+                          <w:p/>
+                        </w:txbxContent>
+                      </wps:txbx>
+                      <wps:bodyPr rot="0" spcFirstLastPara="0" vertOverflow="overflow" horzOverflow="overflow" vert="horz" wrap="square" lIns="91440" tIns="45720" rIns="91440" bIns="45720" numCol="1" spcCol="0" rtlCol="0" fromWordArt="0" anchor="t" anchorCtr="0" forceAA="0" compatLnSpc="1">
+                        <a:prstTxWarp prst="textNoShape">
+                          <a:avLst/>
+                        </a:prstTxWarp>
+                        <a:noAutofit/>
+                      </wps:bodyPr>
+                    </wps:wsp>
+                  </a:graphicData>
+                </a:graphic>
+                <wp14:sizeRelV relativeFrom="margin">
+                  <wp14:pctHeight>0</wp14:pctHeight>
+                </wp14:sizeRelV>
+              </wp:anchor>
+            </w:drawing>
+          </mc:Choice>
+          <mc:Fallback>
+            <w:pict>
+              <v:shape w14:anchorId="79F13BA5" id="Textfeld 16" o:spid="_x0000_s1029" type="#_x0000_t202" style="position:absolute;margin-left:24.4pt;margin-top:247.7pt;width:210pt;height:19.5pt;z-index:251667456;visibility:visible;mso-wrap-style:square;mso-height-percent:0;mso-wrap-distance-left:9pt;mso-wrap-distance-top:0;mso-wrap-distance-right:9pt;mso-wrap-distance-bottom:0;mso-position-horizontal:absolute;mso-position-horizontal-relative:text;mso-position-vertical:absolute;mso-position-vertical-relative:text;mso-height-percent:0;mso-height-relative:margin;v-text-anchor:top" o:gfxdata="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" filled="f" strokecolor="#ed7d31 [3205]" strokeweight="1pt">
+                <v:textbox>
+                  <w:txbxContent>
+                    <w:p/>
+                  </w:txbxContent>
+                </v:textbox>
+              </v:shape>
+            </w:pict>
+          </mc:Fallback>
+        </mc:AlternateContent>
+      </w:r>
+      <w:r>
+        <w:rPr>
+          <w:noProof/>
+          <w:lang w:eastAsia="de-AT"/>
+        </w:rPr>
+        <mc:AlternateContent>
+          <mc:Choice Requires="wps">
+            <w:drawing>
+              <wp:anchor distT="0" distB="0" distL="114300" distR="114300" simplePos="0" relativeHeight="251665408" behindDoc="0" locked="0" layoutInCell="1" allowOverlap="1" wp14:anchorId="7CF87CC9" wp14:editId="63D83303">
+                <wp:simplePos x="0" y="0"/>
+                <wp:positionH relativeFrom="column">
+                  <wp:posOffset>319405</wp:posOffset>
+                </wp:positionH>
+                <wp:positionV relativeFrom="paragraph">
+                  <wp:posOffset>1183640</wp:posOffset>
+                </wp:positionV>
+                <wp:extent cx="2667000" cy="371475"/>
+                <wp:effectExtent l="0" t="0" r="19050" b="28575"/>
+                <wp:wrapNone/>
+                <wp:docPr id="15" name="Textfeld 15"/>
+                <wp:cNvGraphicFramePr/>
+                <a:graphic xmlns:a="http://schemas.openxmlformats.org/drawingml/2006/main">
+                  <a:graphicData uri="http://schemas.microsoft.com/office/word/2010/wordprocessingShape">
+                    <wps:wsp>
+                      <wps:cNvSpPr txBox="1"/>
+                      <wps:spPr>
+                        <a:xfrm>
+                          <a:off x="0" y="0"/>
+                          <a:ext cx="2667000" cy="371475"/>
+                        </a:xfrm>
+                        <a:prstGeom prst="rect">
+                          <a:avLst/>
+                        </a:prstGeom>
+                        <a:noFill/>
+                        <a:ln/>
+                      </wps:spPr>
+                      <wps:style>
+                        <a:lnRef idx="2">
+                          <a:schemeClr val="accent2"/>
+                        </a:lnRef>
+                        <a:fillRef idx="1">
+                          <a:schemeClr val="lt1"/>
+                        </a:fillRef>
+                        <a:effectRef idx="0">
+                          <a:schemeClr val="accent2"/>
+                        </a:effectRef>
+                        <a:fontRef idx="minor">
+                          <a:schemeClr val="dk1"/>
+                        </a:fontRef>
+                      </wps:style>
+                      <wps:txbx>
+                        <w:txbxContent>
+                          <w:p/>
+                        </w:txbxContent>
+                      </wps:txbx>
+                      <wps:bodyPr rot="0" spcFirstLastPara="0" vertOverflow="overflow" horzOverflow="overflow" vert="horz" wrap="square" lIns="91440" tIns="45720" rIns="91440" bIns="45720" numCol="1" spcCol="0" rtlCol="0" fromWordArt="0" anchor="t" anchorCtr="0" forceAA="0" compatLnSpc="1">
+                        <a:prstTxWarp prst="textNoShape">
+                          <a:avLst/>
+                        </a:prstTxWarp>
+                        <a:noAutofit/>
+                      </wps:bodyPr>
+                    </wps:wsp>
+                  </a:graphicData>
+                </a:graphic>
+                <wp14:sizeRelV relativeFrom="margin">
+                  <wp14:pctHeight>0</wp14:pctHeight>
+                </wp14:sizeRelV>
+              </wp:anchor>
+            </w:drawing>
+          </mc:Choice>
+          <mc:Fallback>
+            <w:pict>
+              <v:shape w14:anchorId="7CF87CC9" id="Textfeld 15" o:spid="_x0000_s1030" type="#_x0000_t202" style="position:absolute;margin-left:25.15pt;margin-top:93.2pt;width:210pt;height:29.25pt;z-index:251665408;visibility:visible;mso-wrap-style:square;mso-height-percent:0;mso-wrap-distance-left:9pt;mso-wrap-distance-top:0;mso-wrap-distance-right:9pt;mso-wrap-distance-bottom:0;mso-position-horizontal:absolute;mso-position-horizontal-relative:text;mso-position-vertical:absolute;mso-position-vertical-relative:text;mso-height-percent:0;mso-height-relative:margin;v-text-anchor:top" o:gfxdata="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" filled="f" strokecolor="#ed7d31 [3205]" strokeweight="1pt">
+                <v:textbox>
+                  <w:txbxContent>
+                    <w:p/>
+                  </w:txbxContent>
+                </v:textbox>
+              </v:shape>
+            </w:pict>
+          </mc:Fallback>
+        </mc:AlternateContent>
+      </w:r>
+      <w:r>
+        <w:rPr>
+          <w:noProof/>
+          <w:lang w:eastAsia="de-AT"/>
+        </w:rPr>
+        <w:drawing>
+          <wp:inline distT="0" distB="0" distL="0" distR="0" wp14:anchorId="07CD8A78" wp14:editId="7345D3FD">
+            <wp:extent cx="5760720" cy="3495040"/>
+            <wp:effectExtent l="19050" t="19050" r="11430" b="10160"/>
+            <wp:docPr id="8" name="Grafik 8"/>
+            <wp:cNvGraphicFramePr>
+              <a:graphicFrameLocks xmlns:a="http://schemas.openxmlformats.org/drawingml/2006/main" noChangeAspect="1"/>
+            </wp:cNvGraphicFramePr>
+            <a:graphic xmlns:a="http://schemas.openxmlformats.org/drawingml/2006/main">
+              <a:graphicData uri="http://schemas.openxmlformats.org/drawingml/2006/picture">
+                <pic:pic xmlns:pic="http://schemas.openxmlformats.org/drawingml/2006/picture">
+                  <pic:nvPicPr>
+                    <pic:cNvPr id="1" name=""/>
+                    <pic:cNvPicPr/>
+                  </pic:nvPicPr>
+                  <pic:blipFill>
+                    <a:blip r:embed="rId6"/>
+                    <a:stretch>
+                      <a:fillRect/>
+                    </a:stretch>
+                  </pic:blipFill>
+                  <pic:spPr>
+                    <a:xfrm>
+                      <a:off x="0" y="0"/>
+                      <a:ext cx="5760720" cy="3495040"/>
+                    </a:xfrm>
+                    <a:prstGeom prst="rect">
+                      <a:avLst/>
+                    </a:prstGeom>
+                    <a:ln>
+                      <a:solidFill>
+                        <a:schemeClr val="accent1"/>
+                      </a:solidFill>
+                    </a:ln>
+                  </pic:spPr>
+                </pic:pic>
+              </a:graphicData>
+            </a:graphic>
+          </wp:inline>
+        </w:drawing>
+      </w:r>
+    </w:p>
+    <w:p>
+      <w:pPr>
+        <w:spacing w:after="0"/>
+        <w:rPr>
+          <w:rFonts w:ascii="Times New Roman" w:hAnsi="Times New Roman" w:cs="Times New Roman"/>
+          <w:b/>
+          <w:sz w:val="24"/>
+        </w:rPr>
+      </w:pPr>
+      <w:r>
+        <w:rPr>
+          <w:rFonts w:ascii="Times New Roman" w:hAnsi="Times New Roman" w:cs="Times New Roman"/>
+          <w:b/>
+          <w:sz w:val="24"/>
+        </w:rPr>
+        <w:lastRenderedPageBreak/>
+        <w:t>Lösung:</w:t>
+      </w:r>
+    </w:p>
+    <w:p>
+      <w:pPr>
+        <w:spacing w:after="0"/>
+        <w:rPr>
+          <w:rFonts w:ascii="Times New Roman" w:hAnsi="Times New Roman" w:cs="Times New Roman"/>
+          <w:sz w:val="24"/>
+        </w:rPr>
+      </w:pPr>
+      <w:r>
+        <w:rPr>
+          <w:noProof/>
+          <w:lang w:eastAsia="de-AT"/>
+        </w:rPr>
+        <w:drawing>
+          <wp:inline distT="0" distB="0" distL="0" distR="0" wp14:anchorId="49F1F054" wp14:editId="26D2EE57">
+            <wp:extent cx="5760720" cy="3190240"/>
+            <wp:effectExtent l="19050" t="19050" r="11430" b="10160"/>
+            <wp:docPr id="9" name="Grafik 9"/>
+            <wp:cNvGraphicFramePr>
+              <a:graphicFrameLocks xmlns:a="http://schemas.openxmlformats.org/drawingml/2006/main" noChangeAspect="1"/>
+            </wp:cNvGraphicFramePr>
+            <a:graphic xmlns:a="http://schemas.openxmlformats.org/drawingml/2006/main">
+              <a:graphicData uri="http://schemas.openxmlformats.org/drawingml/2006/picture">
+                <pic:pic xmlns:pic="http://schemas.openxmlformats.org/drawingml/2006/picture">
+                  <pic:nvPicPr>
+                    <pic:cNvPr id="1" name=""/>
+                    <pic:cNvPicPr/>
+                  </pic:nvPicPr>
+                  <pic:blipFill>
+                    <a:blip r:embed="rId7"/>
+                    <a:stretch>
+                      <a:fillRect/>
+                    </a:stretch>
+                  </pic:blipFill>
+                  <pic:spPr>
+                    <a:xfrm>
+                      <a:off x="0" y="0"/>
+                      <a:ext cx="5760720" cy="3190240"/>
+                    </a:xfrm>
+                    <a:prstGeom prst="rect">
+                      <a:avLst/>
+                    </a:prstGeom>
+                    <a:ln>
+                      <a:solidFill>
+                        <a:schemeClr val="accent1"/>
+                      </a:solidFill>
+                    </a:ln>
+                  </pic:spPr>
+                </pic:pic>
+              </a:graphicData>
+            </a:graphic>
+          </wp:inline>
+        </w:drawing>
+      </w:r>
+    </w:p>
+    <w:p>
+      <w:pPr>
+        <w:spacing w:after="0"/>
+        <w:rPr>
+          <w:rFonts w:ascii="Times New Roman" w:hAnsi="Times New Roman" w:cs="Times New Roman"/>
+          <w:sz w:val="24"/>
+        </w:rPr>
+      </w:pPr>
+    </w:p>
+    <w:p>
+      <w:pPr>
+        <w:spacing w:after="0"/>
+        <w:rPr>
+          <w:rFonts w:ascii="Times New Roman" w:hAnsi="Times New Roman" w:cs="Times New Roman"/>
+          <w:sz w:val="24"/>
+        </w:rPr>
+      </w:pPr>
+    </w:p>
+    <w:p>
+      <w:pPr>
+        <w:spacing w:after="0"/>
+        <w:rPr>
+          <w:rFonts w:ascii="Times New Roman" w:hAnsi="Times New Roman" w:cs="Times New Roman"/>
+          <w:sz w:val="24"/>
+        </w:rPr>
+      </w:pPr>
+      <w:r>
+        <w:rPr>
+          <w:rFonts w:ascii="Times New Roman" w:hAnsi="Times New Roman" w:cs="Times New Roman"/>
+          <w:b/>
+          <w:sz w:val="24"/>
+        </w:rPr>
+        <w:t>3.)</w:t>
+      </w:r>
+      <w:r>
+        <w:rPr>
+          <w:rFonts w:ascii="Times New Roman" w:hAnsi="Times New Roman" w:cs="Times New Roman"/>
+          <w:sz w:val="24"/>
+        </w:rPr>
+        <w:t xml:space="preserve"> </w:t>
+      </w:r>
+    </w:p>
+    <w:p>
+      <w:pPr>
+        <w:spacing w:after="0"/>
+        <w:rPr>
+          <w:rFonts w:ascii="Times New Roman" w:hAnsi="Times New Roman" w:cs="Times New Roman"/>
+          <w:sz w:val="24"/>
+        </w:rPr>
+      </w:pPr>
+      <w:r>
+        <w:rPr>
+          <w:rFonts w:ascii="Times New Roman" w:hAnsi="Times New Roman" w:cs="Times New Roman"/>
+          <w:sz w:val="24"/>
+        </w:rPr>
+        <w:t xml:space="preserve">Zusätzlich werden unsinnigerweise im </w:t>
+      </w:r>
+      <w:proofErr w:type="spellStart"/>
+      <w:r>
+        <w:rPr>
+          <w:rFonts w:ascii="Times New Roman" w:hAnsi="Times New Roman" w:cs="Times New Roman"/>
+          <w:sz w:val="24"/>
+        </w:rPr>
+        <w:t>SeatDAO</w:t>
+      </w:r>
+      <w:proofErr w:type="spellEnd"/>
+      <w:r>
+        <w:rPr>
+          <w:rFonts w:ascii="Times New Roman" w:hAnsi="Times New Roman" w:cs="Times New Roman"/>
+          <w:sz w:val="24"/>
+        </w:rPr>
+        <w:t xml:space="preserve"> in der Methode </w:t>
+      </w:r>
+      <w:proofErr w:type="spellStart"/>
+      <w:proofErr w:type="gramStart"/>
+      <w:r>
+        <w:rPr>
+          <w:rFonts w:ascii="Times New Roman" w:hAnsi="Times New Roman" w:cs="Times New Roman"/>
+          <w:sz w:val="24"/>
+        </w:rPr>
+        <w:t>isFree</w:t>
+      </w:r>
+      <w:proofErr w:type="spellEnd"/>
+      <w:r>
+        <w:rPr>
+          <w:rFonts w:ascii="Times New Roman" w:hAnsi="Times New Roman" w:cs="Times New Roman"/>
+          <w:sz w:val="24"/>
+        </w:rPr>
+        <w:t>(</w:t>
+      </w:r>
+      <w:proofErr w:type="gramEnd"/>
+      <w:r>
+        <w:rPr>
+          <w:rFonts w:ascii="Times New Roman" w:hAnsi="Times New Roman" w:cs="Times New Roman"/>
+          <w:sz w:val="24"/>
+        </w:rPr>
         <w:t xml:space="preserve">) alle </w:t>
       </w:r>
       <w:proofErr w:type="spellStart"/>
@@ -656,22 +1243,179 @@
           <w:sz w:val="24"/>
         </w:rPr>
       </w:pPr>
-    </w:p>
-    <w:p>
-      <w:pPr>
-        <w:spacing w:after="0"/>
-        <w:rPr>
-          <w:rFonts w:ascii="Times New Roman" w:hAnsi="Times New Roman" w:cs="Times New Roman"/>
-          <w:b/>
-          <w:sz w:val="24"/>
-        </w:rPr>
-      </w:pPr>
-      <w:r>
-        <w:rPr>
-          <w:rFonts w:ascii="Times New Roman" w:hAnsi="Times New Roman" w:cs="Times New Roman"/>
-          <w:b/>
-          <w:sz w:val="24"/>
-        </w:rPr>
+      <w:r>
+        <w:rPr>
+          <w:noProof/>
+          <w:lang w:eastAsia="de-AT"/>
+        </w:rPr>
+        <mc:AlternateContent>
+          <mc:Choice Requires="wps">
+            <w:drawing>
+              <wp:anchor distT="0" distB="0" distL="114300" distR="114300" simplePos="0" relativeHeight="251669504" behindDoc="0" locked="0" layoutInCell="1" allowOverlap="1" wp14:anchorId="0638ED96" wp14:editId="50FF5727">
+                <wp:simplePos x="0" y="0"/>
+                <wp:positionH relativeFrom="column">
+                  <wp:posOffset>452755</wp:posOffset>
+                </wp:positionH>
+                <wp:positionV relativeFrom="paragraph">
+                  <wp:posOffset>2004059</wp:posOffset>
+                </wp:positionV>
+                <wp:extent cx="2667000" cy="1381125"/>
+                <wp:effectExtent l="0" t="0" r="19050" b="28575"/>
+                <wp:wrapNone/>
+                <wp:docPr id="17" name="Textfeld 17"/>
+                <wp:cNvGraphicFramePr/>
+                <a:graphic xmlns:a="http://schemas.openxmlformats.org/drawingml/2006/main">
+                  <a:graphicData uri="http://schemas.microsoft.com/office/word/2010/wordprocessingShape">
+                    <wps:wsp>
+                      <wps:cNvSpPr txBox="1"/>
+                      <wps:spPr>
+                        <a:xfrm>
+                          <a:off x="0" y="0"/>
+                          <a:ext cx="2667000" cy="1381125"/>
+                        </a:xfrm>
+                        <a:prstGeom prst="rect">
+                          <a:avLst/>
+                        </a:prstGeom>
+                        <a:noFill/>
+                        <a:ln/>
+                      </wps:spPr>
+                      <wps:style>
+                        <a:lnRef idx="2">
+                          <a:schemeClr val="accent2"/>
+                        </a:lnRef>
+                        <a:fillRef idx="1">
+                          <a:schemeClr val="lt1"/>
+                        </a:fillRef>
+                        <a:effectRef idx="0">
+                          <a:schemeClr val="accent2"/>
+                        </a:effectRef>
+                        <a:fontRef idx="minor">
+                          <a:schemeClr val="dk1"/>
+                        </a:fontRef>
+                      </wps:style>
+                      <wps:txbx>
+                        <w:txbxContent>
+                          <w:p/>
+                        </w:txbxContent>
+                      </wps:txbx>
+                      <wps:bodyPr rot="0" spcFirstLastPara="0" vertOverflow="overflow" horzOverflow="overflow" vert="horz" wrap="square" lIns="91440" tIns="45720" rIns="91440" bIns="45720" numCol="1" spcCol="0" rtlCol="0" fromWordArt="0" anchor="t" anchorCtr="0" forceAA="0" compatLnSpc="1">
+                        <a:prstTxWarp prst="textNoShape">
+                          <a:avLst/>
+                        </a:prstTxWarp>
+                        <a:noAutofit/>
+                      </wps:bodyPr>
+                    </wps:wsp>
+                  </a:graphicData>
+                </a:graphic>
+                <wp14:sizeRelV relativeFrom="margin">
+                  <wp14:pctHeight>0</wp14:pctHeight>
+                </wp14:sizeRelV>
+              </wp:anchor>
+            </w:drawing>
+          </mc:Choice>
+          <mc:Fallback>
+            <w:pict>
+              <v:shape w14:anchorId="0638ED96" id="Textfeld 17" o:spid="_x0000_s1031" type="#_x0000_t202" style="position:absolute;margin-left:35.65pt;margin-top:157.8pt;width:210pt;height:108.75pt;z-index:251669504;visibility:visible;mso-wrap-style:square;mso-height-percent:0;mso-wrap-distance-left:9pt;mso-wrap-distance-top:0;mso-wrap-distance-right:9pt;mso-wrap-distance-bottom:0;mso-position-horizontal:absolute;mso-position-horizontal-relative:text;mso-position-vertical:absolute;mso-position-vertical-relative:text;mso-height-percent:0;mso-height-relative:margin;v-text-anchor:top" o:gfxdata="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" filled="f" strokecolor="#ed7d31 [3205]" strokeweight="1pt">
+                <v:textbox>
+                  <w:txbxContent>
+                    <w:p/>
+                  </w:txbxContent>
+                </v:textbox>
+              </v:shape>
+            </w:pict>
+          </mc:Fallback>
+        </mc:AlternateContent>
+      </w:r>
+      <w:r>
+        <w:rPr>
+          <w:noProof/>
+          <w:lang w:eastAsia="de-AT"/>
+        </w:rPr>
+        <w:drawing>
+          <wp:inline distT="0" distB="0" distL="0" distR="0" wp14:anchorId="4E38900D" wp14:editId="6AFB2B78">
+            <wp:extent cx="3400425" cy="3400425"/>
+            <wp:effectExtent l="19050" t="19050" r="28575" b="28575"/>
+            <wp:docPr id="11" name="Grafik 11"/>
+            <wp:cNvGraphicFramePr>
+              <a:graphicFrameLocks xmlns:a="http://schemas.openxmlformats.org/drawingml/2006/main" noChangeAspect="1"/>
+            </wp:cNvGraphicFramePr>
+            <a:graphic xmlns:a="http://schemas.openxmlformats.org/drawingml/2006/main">
+              <a:graphicData uri="http://schemas.openxmlformats.org/drawingml/2006/picture">
+                <pic:pic xmlns:pic="http://schemas.openxmlformats.org/drawingml/2006/picture">
+                  <pic:nvPicPr>
+                    <pic:cNvPr id="1" name=""/>
+                    <pic:cNvPicPr/>
+                  </pic:nvPicPr>
+                  <pic:blipFill>
+                    <a:blip r:embed="rId8"/>
+                    <a:stretch>
+                      <a:fillRect/>
+                    </a:stretch>
+                  </pic:blipFill>
+                  <pic:spPr>
+                    <a:xfrm>
+                      <a:off x="0" y="0"/>
+                      <a:ext cx="3400425" cy="3400425"/>
+                    </a:xfrm>
+                    <a:prstGeom prst="rect">
+                      <a:avLst/>
+                    </a:prstGeom>
+                    <a:ln>
+                      <a:solidFill>
+                        <a:schemeClr val="accent1"/>
+                      </a:solidFill>
+                    </a:ln>
+                  </pic:spPr>
+                </pic:pic>
+              </a:graphicData>
+            </a:graphic>
+          </wp:inline>
+        </w:drawing>
+      </w:r>
+    </w:p>
+    <w:p>
+      <w:pPr>
+        <w:spacing w:after="0"/>
+        <w:rPr>
+          <w:rFonts w:ascii="Times New Roman" w:hAnsi="Times New Roman" w:cs="Times New Roman"/>
+          <w:sz w:val="24"/>
+        </w:rPr>
+      </w:pPr>
+    </w:p>
+    <w:p>
+      <w:pPr>
+        <w:spacing w:after="0"/>
+        <w:rPr>
+          <w:rFonts w:ascii="Times New Roman" w:hAnsi="Times New Roman" w:cs="Times New Roman"/>
+          <w:sz w:val="24"/>
+        </w:rPr>
+      </w:pPr>
+    </w:p>
+    <w:p>
+      <w:pPr>
+        <w:spacing w:after="0"/>
+        <w:rPr>
+          <w:rFonts w:ascii="Times New Roman" w:hAnsi="Times New Roman" w:cs="Times New Roman"/>
+          <w:sz w:val="24"/>
+        </w:rPr>
+      </w:pPr>
+    </w:p>
+    <w:p>
+      <w:pPr>
+        <w:spacing w:after="0"/>
+        <w:rPr>
+          <w:rFonts w:ascii="Times New Roman" w:hAnsi="Times New Roman" w:cs="Times New Roman"/>
+          <w:b/>
+          <w:sz w:val="24"/>
+        </w:rPr>
+      </w:pPr>
+      <w:r>
+        <w:rPr>
+          <w:rFonts w:ascii="Times New Roman" w:hAnsi="Times New Roman" w:cs="Times New Roman"/>
+          <w:b/>
+          <w:sz w:val="24"/>
+        </w:rPr>
+        <w:lastRenderedPageBreak/>
         <w:t>Lösung:</w:t>
       </w:r>
     </w:p>
@@ -691,7 +1435,7 @@
         <w:drawing>
           <wp:inline distT="0" distB="0" distL="0" distR="0" wp14:anchorId="7464EA82" wp14:editId="5E856BD2">
             <wp:extent cx="5570220" cy="3714750"/>
-            <wp:effectExtent l="0" t="0" r="0" b="0"/>
+            <wp:effectExtent l="19050" t="19050" r="11430" b="19050"/>
             <wp:docPr id="3" name="Grafik 3"/>
             <wp:cNvGraphicFramePr>
               <a:graphicFrameLocks xmlns:a="http://schemas.openxmlformats.org/drawingml/2006/main" noChangeAspect="1"/>
@@ -704,7 +1448,7 @@
                     <pic:cNvPicPr/>
                   </pic:nvPicPr>
                   <pic:blipFill rotWithShape="1">
-                    <a:blip r:embed="rId6"/>
+                    <a:blip r:embed="rId9"/>
                     <a:srcRect l="3307" b="1350"/>
                     <a:stretch/>
                   </pic:blipFill>
@@ -717,7 +1461,9 @@
                       <a:avLst/>
                     </a:prstGeom>
                     <a:ln>
-                      <a:noFill/>
+                      <a:solidFill>
+                        <a:schemeClr val="accent1"/>
+                      </a:solidFill>
                     </a:ln>
                     <a:extLst>
                       <a:ext uri="{53640926-AAD7-44D8-BBD7-CCE9431645EC}">
@@ -746,6 +1492,15 @@
         <w:spacing w:after="0"/>
         <w:rPr>
           <w:rFonts w:ascii="Times New Roman" w:hAnsi="Times New Roman" w:cs="Times New Roman"/>
+          <w:sz w:val="24"/>
+        </w:rPr>
+      </w:pPr>
+    </w:p>
+    <w:p>
+      <w:pPr>
+        <w:spacing w:after="0"/>
+        <w:rPr>
+          <w:rFonts w:ascii="Times New Roman" w:hAnsi="Times New Roman" w:cs="Times New Roman"/>
           <w:b/>
           <w:sz w:val="24"/>
         </w:rPr>
@@ -767,20 +1522,367 @@
           <w:sz w:val="24"/>
         </w:rPr>
       </w:pPr>
-    </w:p>
-    <w:p>
-      <w:pPr>
-        <w:spacing w:after="0"/>
-        <w:rPr>
-          <w:rFonts w:ascii="Times New Roman" w:hAnsi="Times New Roman" w:cs="Times New Roman"/>
-          <w:sz w:val="24"/>
-        </w:rPr>
-      </w:pPr>
+      <w:r>
+        <w:rPr>
+          <w:rFonts w:ascii="Times New Roman" w:hAnsi="Times New Roman" w:cs="Times New Roman"/>
+          <w:sz w:val="24"/>
+        </w:rPr>
+        <w:t xml:space="preserve">In der Klasse Check gibt es die Methode </w:t>
+      </w:r>
+      <w:proofErr w:type="spellStart"/>
+      <w:proofErr w:type="gramStart"/>
+      <w:r>
+        <w:rPr>
+          <w:rFonts w:ascii="Times New Roman" w:hAnsi="Times New Roman" w:cs="Times New Roman"/>
+          <w:sz w:val="24"/>
+        </w:rPr>
+        <w:t>seatInHall</w:t>
+      </w:r>
+      <w:proofErr w:type="spellEnd"/>
+      <w:r>
+        <w:rPr>
+          <w:rFonts w:ascii="Times New Roman" w:hAnsi="Times New Roman" w:cs="Times New Roman"/>
+          <w:sz w:val="24"/>
+        </w:rPr>
+        <w:t>(</w:t>
+      </w:r>
+      <w:proofErr w:type="gramEnd"/>
+      <w:r>
+        <w:rPr>
+          <w:rFonts w:ascii="Times New Roman" w:hAnsi="Times New Roman" w:cs="Times New Roman"/>
+          <w:sz w:val="24"/>
+        </w:rPr>
+        <w:t xml:space="preserve">), in welcher überprüft wird – wie der Name schon sagt – ob sich ein bestimmter Seat in einer bestimmten Hall befindet. Dafür wird mitunter eine SQL-Abfrage nötig, doch bei der gegebenen SELECT-Abfrage sind einige Unterabfragen irrelevant. Wichtig ist ja nur, </w:t>
+      </w:r>
+      <w:r>
+        <w:rPr>
+          <w:rFonts w:ascii="Times New Roman" w:hAnsi="Times New Roman" w:cs="Times New Roman"/>
+          <w:sz w:val="24"/>
+        </w:rPr>
+        <w:t xml:space="preserve">ob ein Seat mit ID </w:t>
+      </w:r>
+      <w:proofErr w:type="gramStart"/>
+      <w:r>
+        <w:rPr>
+          <w:rFonts w:ascii="Times New Roman" w:hAnsi="Times New Roman" w:cs="Times New Roman"/>
+          <w:sz w:val="24"/>
+        </w:rPr>
+        <w:t>x  und</w:t>
+      </w:r>
+      <w:proofErr w:type="gramEnd"/>
+      <w:r>
+        <w:rPr>
+          <w:rFonts w:ascii="Times New Roman" w:hAnsi="Times New Roman" w:cs="Times New Roman"/>
+          <w:sz w:val="24"/>
+        </w:rPr>
+        <w:t xml:space="preserve"> ein Screening mit ID x dieselbe hall ID x in der „</w:t>
+      </w:r>
+      <w:proofErr w:type="spellStart"/>
+      <w:r>
+        <w:rPr>
+          <w:rFonts w:ascii="Times New Roman" w:hAnsi="Times New Roman" w:cs="Times New Roman"/>
+          <w:sz w:val="24"/>
+        </w:rPr>
+        <w:t>gejointen</w:t>
+      </w:r>
+      <w:proofErr w:type="spellEnd"/>
+      <w:r>
+        <w:rPr>
+          <w:rFonts w:ascii="Times New Roman" w:hAnsi="Times New Roman" w:cs="Times New Roman"/>
+          <w:sz w:val="24"/>
+        </w:rPr>
+        <w:t xml:space="preserve">“ View </w:t>
+      </w:r>
+      <w:proofErr w:type="spellStart"/>
+      <w:r>
+        <w:rPr>
+          <w:rFonts w:ascii="Times New Roman" w:hAnsi="Times New Roman" w:cs="Times New Roman"/>
+          <w:sz w:val="24"/>
+        </w:rPr>
+        <w:t>seatsPerScreening</w:t>
+      </w:r>
+      <w:proofErr w:type="spellEnd"/>
+      <w:r>
+        <w:rPr>
+          <w:rFonts w:ascii="Times New Roman" w:hAnsi="Times New Roman" w:cs="Times New Roman"/>
+          <w:sz w:val="24"/>
+        </w:rPr>
+        <w:t xml:space="preserve"> besitzen, also ob der geforderte Seat bei dem betreffenden Screening in dem entsprechenden Saal ist oder nicht.</w:t>
+      </w:r>
+    </w:p>
+    <w:p>
+      <w:pPr>
+        <w:spacing w:after="0"/>
+        <w:rPr>
+          <w:rFonts w:ascii="Times New Roman" w:hAnsi="Times New Roman" w:cs="Times New Roman"/>
+          <w:sz w:val="24"/>
+        </w:rPr>
+      </w:pPr>
+    </w:p>
+    <w:p>
+      <w:pPr>
+        <w:rPr>
+          <w:rFonts w:ascii="Times New Roman" w:hAnsi="Times New Roman" w:cs="Times New Roman"/>
+          <w:b/>
+          <w:sz w:val="24"/>
+        </w:rPr>
+      </w:pPr>
+      <w:r>
+        <w:rPr>
+          <w:rFonts w:ascii="Times New Roman" w:hAnsi="Times New Roman" w:cs="Times New Roman"/>
+          <w:b/>
+          <w:sz w:val="24"/>
+        </w:rPr>
+        <w:br w:type="page"/>
+      </w:r>
+    </w:p>
+    <w:p>
+      <w:pPr>
+        <w:spacing w:after="0"/>
+        <w:rPr>
+          <w:rFonts w:ascii="Times New Roman" w:hAnsi="Times New Roman" w:cs="Times New Roman"/>
+          <w:b/>
+          <w:sz w:val="24"/>
+        </w:rPr>
+      </w:pPr>
+      <w:r>
+        <w:rPr>
+          <w:rFonts w:ascii="Times New Roman" w:hAnsi="Times New Roman" w:cs="Times New Roman"/>
+          <w:b/>
+          <w:sz w:val="24"/>
+        </w:rPr>
+        <w:lastRenderedPageBreak/>
+        <w:t>Problem:</w:t>
+      </w:r>
+    </w:p>
+    <w:p>
+      <w:pPr>
+        <w:spacing w:after="0"/>
+        <w:rPr>
+          <w:rFonts w:ascii="Times New Roman" w:hAnsi="Times New Roman" w:cs="Times New Roman"/>
+          <w:sz w:val="24"/>
+        </w:rPr>
+      </w:pPr>
+      <w:r>
+        <w:rPr>
+          <w:noProof/>
+          <w:lang w:eastAsia="de-AT"/>
+        </w:rPr>
+        <mc:AlternateContent>
+          <mc:Choice Requires="wps">
+            <w:drawing>
+              <wp:anchor distT="0" distB="0" distL="114300" distR="114300" simplePos="0" relativeHeight="251671552" behindDoc="0" locked="0" layoutInCell="1" allowOverlap="1" wp14:anchorId="22E183C2" wp14:editId="40887EF8">
+                <wp:simplePos x="0" y="0"/>
+                <wp:positionH relativeFrom="column">
+                  <wp:posOffset>519430</wp:posOffset>
+                </wp:positionH>
+                <wp:positionV relativeFrom="paragraph">
+                  <wp:posOffset>720725</wp:posOffset>
+                </wp:positionV>
+                <wp:extent cx="4667250" cy="1295400"/>
+                <wp:effectExtent l="0" t="0" r="19050" b="19050"/>
+                <wp:wrapNone/>
+                <wp:docPr id="18" name="Textfeld 18"/>
+                <wp:cNvGraphicFramePr/>
+                <a:graphic xmlns:a="http://schemas.openxmlformats.org/drawingml/2006/main">
+                  <a:graphicData uri="http://schemas.microsoft.com/office/word/2010/wordprocessingShape">
+                    <wps:wsp>
+                      <wps:cNvSpPr txBox="1"/>
+                      <wps:spPr>
+                        <a:xfrm>
+                          <a:off x="0" y="0"/>
+                          <a:ext cx="4667250" cy="1295400"/>
+                        </a:xfrm>
+                        <a:prstGeom prst="rect">
+                          <a:avLst/>
+                        </a:prstGeom>
+                        <a:noFill/>
+                        <a:ln/>
+                      </wps:spPr>
+                      <wps:style>
+                        <a:lnRef idx="2">
+                          <a:schemeClr val="accent2"/>
+                        </a:lnRef>
+                        <a:fillRef idx="1">
+                          <a:schemeClr val="lt1"/>
+                        </a:fillRef>
+                        <a:effectRef idx="0">
+                          <a:schemeClr val="accent2"/>
+                        </a:effectRef>
+                        <a:fontRef idx="minor">
+                          <a:schemeClr val="dk1"/>
+                        </a:fontRef>
+                      </wps:style>
+                      <wps:txbx>
+                        <w:txbxContent>
+                          <w:p/>
+                        </w:txbxContent>
+                      </wps:txbx>
+                      <wps:bodyPr rot="0" spcFirstLastPara="0" vertOverflow="overflow" horzOverflow="overflow" vert="horz" wrap="square" lIns="91440" tIns="45720" rIns="91440" bIns="45720" numCol="1" spcCol="0" rtlCol="0" fromWordArt="0" anchor="t" anchorCtr="0" forceAA="0" compatLnSpc="1">
+                        <a:prstTxWarp prst="textNoShape">
+                          <a:avLst/>
+                        </a:prstTxWarp>
+                        <a:noAutofit/>
+                      </wps:bodyPr>
+                    </wps:wsp>
+                  </a:graphicData>
+                </a:graphic>
+                <wp14:sizeRelH relativeFrom="margin">
+                  <wp14:pctWidth>0</wp14:pctWidth>
+                </wp14:sizeRelH>
+                <wp14:sizeRelV relativeFrom="margin">
+                  <wp14:pctHeight>0</wp14:pctHeight>
+                </wp14:sizeRelV>
+              </wp:anchor>
+            </w:drawing>
+          </mc:Choice>
+          <mc:Fallback>
+            <w:pict>
+              <v:shape w14:anchorId="22E183C2" id="Textfeld 18" o:spid="_x0000_s1032" type="#_x0000_t202" style="position:absolute;margin-left:40.9pt;margin-top:56.75pt;width:367.5pt;height:102pt;z-index:251671552;visibility:visible;mso-wrap-style:square;mso-width-percent:0;mso-height-percent:0;mso-wrap-distance-left:9pt;mso-wrap-distance-top:0;mso-wrap-distance-right:9pt;mso-wrap-distance-bottom:0;mso-position-horizontal:absolute;mso-position-horizontal-relative:text;mso-position-vertical:absolute;mso-position-vertical-relative:text;mso-width-percent:0;mso-height-percent:0;mso-width-relative:margin;mso-height-relative:margin;v-text-anchor:top" o:gfxdata="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" filled="f" strokecolor="#ed7d31 [3205]" strokeweight="1pt">
+                <v:textbox>
+                  <w:txbxContent>
+                    <w:p/>
+                  </w:txbxContent>
+                </v:textbox>
+              </v:shape>
+            </w:pict>
+          </mc:Fallback>
+        </mc:AlternateContent>
+      </w:r>
+      <w:r>
+        <w:rPr>
+          <w:noProof/>
+          <w:lang w:eastAsia="de-AT"/>
+        </w:rPr>
+        <w:drawing>
+          <wp:inline distT="0" distB="0" distL="0" distR="0" wp14:anchorId="07331D1E" wp14:editId="4EF0B168">
+            <wp:extent cx="5219700" cy="4076700"/>
+            <wp:effectExtent l="19050" t="19050" r="19050" b="19050"/>
+            <wp:docPr id="6" name="Grafik 6"/>
+            <wp:cNvGraphicFramePr>
+              <a:graphicFrameLocks xmlns:a="http://schemas.openxmlformats.org/drawingml/2006/main" noChangeAspect="1"/>
+            </wp:cNvGraphicFramePr>
+            <a:graphic xmlns:a="http://schemas.openxmlformats.org/drawingml/2006/main">
+              <a:graphicData uri="http://schemas.openxmlformats.org/drawingml/2006/picture">
+                <pic:pic xmlns:pic="http://schemas.openxmlformats.org/drawingml/2006/picture">
+                  <pic:nvPicPr>
+                    <pic:cNvPr id="1" name=""/>
+                    <pic:cNvPicPr/>
+                  </pic:nvPicPr>
+                  <pic:blipFill>
+                    <a:blip r:embed="rId10"/>
+                    <a:stretch>
+                      <a:fillRect/>
+                    </a:stretch>
+                  </pic:blipFill>
+                  <pic:spPr>
+                    <a:xfrm>
+                      <a:off x="0" y="0"/>
+                      <a:ext cx="5219700" cy="4076700"/>
+                    </a:xfrm>
+                    <a:prstGeom prst="rect">
+                      <a:avLst/>
+                    </a:prstGeom>
+                    <a:ln>
+                      <a:solidFill>
+                        <a:schemeClr val="accent1"/>
+                      </a:solidFill>
+                    </a:ln>
+                  </pic:spPr>
+                </pic:pic>
+              </a:graphicData>
+            </a:graphic>
+          </wp:inline>
+        </w:drawing>
+      </w:r>
+    </w:p>
+    <w:p>
+      <w:pPr>
+        <w:spacing w:after="0"/>
+        <w:rPr>
+          <w:rFonts w:ascii="Times New Roman" w:hAnsi="Times New Roman" w:cs="Times New Roman"/>
+          <w:b/>
+          <w:sz w:val="24"/>
+        </w:rPr>
+      </w:pPr>
+    </w:p>
+    <w:p>
+      <w:pPr>
+        <w:spacing w:after="0"/>
+        <w:rPr>
+          <w:rFonts w:ascii="Times New Roman" w:hAnsi="Times New Roman" w:cs="Times New Roman"/>
+          <w:b/>
+          <w:sz w:val="24"/>
+        </w:rPr>
+      </w:pPr>
+      <w:r>
+        <w:rPr>
+          <w:rFonts w:ascii="Times New Roman" w:hAnsi="Times New Roman" w:cs="Times New Roman"/>
+          <w:b/>
+          <w:sz w:val="24"/>
+        </w:rPr>
+        <w:t>Lösung:</w:t>
+      </w:r>
+    </w:p>
+    <w:p>
+      <w:pPr>
+        <w:spacing w:after="0"/>
+        <w:rPr>
+          <w:rFonts w:ascii="Times New Roman" w:hAnsi="Times New Roman" w:cs="Times New Roman"/>
+          <w:sz w:val="24"/>
+        </w:rPr>
+      </w:pPr>
+      <w:r>
+        <w:rPr>
+          <w:noProof/>
+          <w:lang w:eastAsia="de-AT"/>
+        </w:rPr>
+        <w:drawing>
+          <wp:inline distT="0" distB="0" distL="0" distR="0" wp14:anchorId="697EF10B" wp14:editId="1F5F759C">
+            <wp:extent cx="5760720" cy="3198495"/>
+            <wp:effectExtent l="19050" t="19050" r="11430" b="20955"/>
+            <wp:docPr id="5" name="Grafik 5"/>
+            <wp:cNvGraphicFramePr>
+              <a:graphicFrameLocks xmlns:a="http://schemas.openxmlformats.org/drawingml/2006/main" noChangeAspect="1"/>
+            </wp:cNvGraphicFramePr>
+            <a:graphic xmlns:a="http://schemas.openxmlformats.org/drawingml/2006/main">
+              <a:graphicData uri="http://schemas.openxmlformats.org/drawingml/2006/picture">
+                <pic:pic xmlns:pic="http://schemas.openxmlformats.org/drawingml/2006/picture">
+                  <pic:nvPicPr>
+                    <pic:cNvPr id="1" name=""/>
+                    <pic:cNvPicPr/>
+                  </pic:nvPicPr>
+                  <pic:blipFill>
+                    <a:blip r:embed="rId11"/>
+                    <a:stretch>
+                      <a:fillRect/>
+                    </a:stretch>
+                  </pic:blipFill>
+                  <pic:spPr>
+                    <a:xfrm>
+                      <a:off x="0" y="0"/>
+                      <a:ext cx="5760720" cy="3198495"/>
+                    </a:xfrm>
+                    <a:prstGeom prst="rect">
+                      <a:avLst/>
+                    </a:prstGeom>
+                    <a:ln>
+                      <a:solidFill>
+                        <a:schemeClr val="accent1"/>
+                      </a:solidFill>
+                    </a:ln>
+                  </pic:spPr>
+                </pic:pic>
+              </a:graphicData>
+            </a:graphic>
+          </wp:inline>
+        </w:drawing>
+      </w:r>
     </w:p>
     <w:p/>
     <w:sectPr>
-      <w:headerReference w:type="default" r:id="rId7"/>
-      <w:footerReference w:type="default" r:id="rId8"/>
+      <w:headerReference w:type="default" r:id="rId12"/>
+      <w:footerReference w:type="default" r:id="rId13"/>
       <w:pgSz w:w="11906" w:h="16838"/>
       <w:pgMar w:top="1417" w:right="1417" w:bottom="1134" w:left="1417" w:header="708" w:footer="708" w:gutter="0"/>
       <w:cols w:space="708"/>
@@ -902,7 +2004,7 @@
                 <w:bCs/>
                 <w:noProof/>
               </w:rPr>
-              <w:t>2</w:t>
+              <w:t>5</w:t>
             </w:r>
             <w:r>
               <w:rPr>
@@ -1346,6 +2448,7 @@
   <w:style w:type="paragraph" w:default="1" w:styleId="Standard">
     <w:name w:val="Normal"/>
     <w:qFormat/>
+    <w:rsid w:val="00995DC3"/>
   </w:style>
   <w:style w:type="character" w:default="1" w:styleId="Absatz-Standardschriftart">
     <w:name w:val="Default Paragraph Font"/>

</xml_diff>